<commit_message>
adding week 5 updates
</commit_message>
<xml_diff>
--- a/documents/spring_geog473_673_syllabus.docx
+++ b/documents/spring_geog473_673_syllabus.docx
@@ -57,19 +57,11 @@
         </w:rPr>
         <w:t xml:space="preserve">Phase 1: </w:t>
       </w:r>
-      <w:proofErr w:type="spellStart"/>
-      <w:r>
-        <w:rPr>
-          <w:i/>
-        </w:rPr>
-        <w:t>Spaital</w:t>
-      </w:r>
-      <w:proofErr w:type="spellEnd"/>
-      <w:r>
-        <w:rPr>
-          <w:i/>
-        </w:rPr>
-        <w:t xml:space="preserve"> Analysis &amp; Visualization</w:t>
+      <w:r>
+        <w:rPr>
+          <w:i/>
+        </w:rPr>
+        <w:t>Spaital Analysis &amp; Visualization</w:t>
       </w:r>
       <w:r>
         <w:rPr>
@@ -428,13 +420,8 @@
       <w:r>
         <w:t xml:space="preserve">: </w:t>
       </w:r>
-      <w:proofErr w:type="spellStart"/>
-      <w:r>
-        <w:t>Exeperience</w:t>
-      </w:r>
-      <w:proofErr w:type="spellEnd"/>
-      <w:r>
-        <w:t xml:space="preserve"> using R or Python</w:t>
+      <w:r>
+        <w:t>Exeperience using R or Python</w:t>
       </w:r>
       <w:r>
         <w:t xml:space="preserve">. </w:t>
@@ -625,13 +612,8 @@
       <w:r>
         <w:t xml:space="preserve">Myself, your colleagues, </w:t>
       </w:r>
-      <w:proofErr w:type="spellStart"/>
-      <w:r>
-        <w:t>Stackoverflow</w:t>
-      </w:r>
-      <w:proofErr w:type="spellEnd"/>
-      <w:r>
-        <w:t xml:space="preserve"> &amp; google will </w:t>
+      <w:r>
+        <w:t xml:space="preserve">Stackoverflow &amp; google will </w:t>
       </w:r>
       <w:r>
         <w:t>be your guides</w:t>
@@ -664,13 +646,8 @@
         </w:numPr>
       </w:pPr>
       <w:r>
-        <w:t xml:space="preserve">Python Programming and Visualization for Scientists by Alex J. </w:t>
-      </w:r>
-      <w:proofErr w:type="spellStart"/>
-      <w:r>
-        <w:t>Decaria</w:t>
-      </w:r>
-      <w:proofErr w:type="spellEnd"/>
+        <w:t>Python Programming and Visualization for Scientists by Alex J. Decaria</w:t>
+      </w:r>
     </w:p>
     <w:p>
       <w:pPr>
@@ -705,15 +682,7 @@
     </w:p>
     <w:p>
       <w:r>
-        <w:t xml:space="preserve">- I encourage notes to be taken within </w:t>
-      </w:r>
-      <w:proofErr w:type="spellStart"/>
-      <w:r>
-        <w:t>Rstudio</w:t>
-      </w:r>
-      <w:proofErr w:type="spellEnd"/>
-      <w:r>
-        <w:t xml:space="preserve"> or a Python IDE so they are easy to reference when you’re coding in the future</w:t>
+        <w:t>- I encourage notes to be taken within Rstudio or a Python IDE so they are easy to reference when you’re coding in the future</w:t>
       </w:r>
       <w:r>
         <w:t>. This also promotes over-zealous commenting which is a highly recommended habit</w:t>
@@ -780,23 +749,13 @@
         </w:rPr>
         <w:t xml:space="preserve">Phase 1: </w:t>
       </w:r>
-      <w:proofErr w:type="spellStart"/>
-      <w:r>
-        <w:rPr>
-          <w:b/>
-          <w:i/>
-          <w:u w:val="single"/>
-        </w:rPr>
-        <w:t>Spaital</w:t>
-      </w:r>
-      <w:proofErr w:type="spellEnd"/>
-      <w:r>
-        <w:rPr>
-          <w:b/>
-          <w:i/>
-          <w:u w:val="single"/>
-        </w:rPr>
-        <w:t xml:space="preserve"> Analysis &amp; Visualization R</w:t>
+      <w:r>
+        <w:rPr>
+          <w:b/>
+          <w:i/>
+          <w:u w:val="single"/>
+        </w:rPr>
+        <w:t>Spaital Analysis &amp; Visualization R</w:t>
       </w:r>
       <w:r>
         <w:rPr>
@@ -849,24 +808,164 @@
     </w:p>
     <w:p>
       <w:r>
-        <w:t>2/10</w:t>
+        <w:t>2/10: Welcome to advanced R</w:t>
+      </w:r>
+      <w:r>
+        <w:t xml:space="preserve"> - Tutorial</w:t>
+      </w:r>
+    </w:p>
+    <w:p/>
+    <w:p>
+      <w:r>
+        <w:t>2/12: Welcome to advanced R</w:t>
+      </w:r>
+      <w:r>
+        <w:t xml:space="preserve"> - Tutorial</w:t>
+      </w:r>
+    </w:p>
+    <w:p/>
+    <w:p>
+      <w:r>
+        <w:lastRenderedPageBreak/>
+        <w:t>2/17: Basic Statistics with R Tutorial</w:t>
+      </w:r>
+    </w:p>
+    <w:p/>
+    <w:p>
+      <w:r>
+        <w:t xml:space="preserve">2/19: </w:t>
+      </w:r>
+      <w:r>
+        <w:t>Basic Statistics with R Tutorial</w:t>
+      </w:r>
+    </w:p>
+    <w:p/>
+    <w:p>
+      <w:r>
+        <w:t>2/24: ggplot2 Tutorial</w:t>
+      </w:r>
+    </w:p>
+    <w:p/>
+    <w:p>
+      <w:r>
+        <w:t xml:space="preserve">2/26: </w:t>
+      </w:r>
+      <w:r>
+        <w:t>ggplot2 Tutorial</w:t>
+      </w:r>
+    </w:p>
+    <w:p/>
+    <w:p>
+      <w:r>
+        <w:t>3/2: Spatial ggplot2 Tutorial</w:t>
+      </w:r>
+    </w:p>
+    <w:p/>
+    <w:p>
+      <w:r>
+        <w:t xml:space="preserve">3/4: </w:t>
+      </w:r>
+      <w:r>
+        <w:t>Spatial ggplot2 Tutorial</w:t>
+      </w:r>
+    </w:p>
+    <w:p/>
+    <w:p>
+      <w:r>
+        <w:t>3/9: Reprojecting with ggplot2 Tutorial</w:t>
+      </w:r>
+    </w:p>
+    <w:p/>
+    <w:p>
+      <w:r>
+        <w:t xml:space="preserve">3/11: </w:t>
+      </w:r>
+      <w:r>
+        <w:t>Reprojecting with ggplot2 Tutorial</w:t>
+      </w:r>
+    </w:p>
+    <w:p/>
+    <w:p>
+      <w:r>
+        <w:t>3/16</w:t>
+      </w:r>
+    </w:p>
+    <w:p/>
+    <w:p>
+      <w:r>
+        <w:t>3/18</w:t>
+      </w:r>
+    </w:p>
+    <w:p/>
+    <w:p>
+      <w:r>
+        <w:t>3/23</w:t>
+      </w:r>
+    </w:p>
+    <w:p/>
+    <w:p>
+      <w:r>
+        <w:t>3/25</w:t>
+      </w:r>
+    </w:p>
+    <w:p/>
+    <w:p>
+      <w:r>
+        <w:t>3/30: SPRING BREAK</w:t>
+      </w:r>
+    </w:p>
+    <w:p/>
+    <w:p>
+      <w:r>
+        <w:t>4/1: SPRING BREAK</w:t>
+      </w:r>
+    </w:p>
+    <w:p/>
+    <w:p>
+      <w:r>
+        <w:t>4/6</w:t>
+      </w:r>
+      <w:r>
+        <w:t>: R final project</w:t>
+      </w:r>
+    </w:p>
+    <w:p/>
+    <w:p>
+      <w:r>
+        <w:t>4/8</w:t>
       </w:r>
       <w:r>
         <w:t xml:space="preserve">: </w:t>
       </w:r>
       <w:r>
-        <w:t>Welcome to advanced R</w:t>
-      </w:r>
-    </w:p>
-    <w:p/>
-    <w:p>
-      <w:r>
-        <w:t>2/12</w:t>
-      </w:r>
-      <w:r>
-        <w:t>: Welcome to advanced R</w:t>
-      </w:r>
-    </w:p>
+        <w:t>R final project</w:t>
+      </w:r>
+    </w:p>
+    <w:p/>
+    <w:p>
+      <w:r>
+        <w:t>4/13</w:t>
+      </w:r>
+      <w:r>
+        <w:t xml:space="preserve">: </w:t>
+      </w:r>
+      <w:r>
+        <w:t>R final project</w:t>
+      </w:r>
+    </w:p>
+    <w:p/>
+    <w:p>
+      <w:r>
+        <w:t>4/15</w:t>
+      </w:r>
+      <w:r>
+        <w:t xml:space="preserve">: </w:t>
+      </w:r>
+      <w:r>
+        <w:t>R final project</w:t>
+      </w:r>
+    </w:p>
+    <w:p/>
     <w:p/>
     <w:p/>
     <w:p>
@@ -907,16 +1006,7 @@
           <w:i/>
           <w:u w:val="single"/>
         </w:rPr>
-        <w:t>4/20/2020 to 5/18/</w:t>
-      </w:r>
-      <w:proofErr w:type="gramStart"/>
-      <w:r>
-        <w:rPr>
-          <w:b/>
-          <w:i/>
-          <w:u w:val="single"/>
-        </w:rPr>
-        <w:t xml:space="preserve">2020 </w:t>
+        <w:t xml:space="preserve">4/20/2020 to 5/18/2020 </w:t>
       </w:r>
       <w:r>
         <w:rPr>
@@ -932,16 +1022,7 @@
           <w:i/>
           <w:u w:val="single"/>
         </w:rPr>
-        <w:t>–</w:t>
-      </w:r>
-      <w:proofErr w:type="gramEnd"/>
-      <w:r>
-        <w:rPr>
-          <w:b/>
-          <w:i/>
-          <w:u w:val="single"/>
-        </w:rPr>
-        <w:t xml:space="preserve"> </w:t>
+        <w:t xml:space="preserve">– </w:t>
       </w:r>
       <w:r>
         <w:rPr>
@@ -971,16 +1052,24 @@
     </w:p>
     <w:p>
       <w:r>
-        <w:t>4</w:t>
-      </w:r>
-      <w:r>
-        <w:t>/2</w:t>
-      </w:r>
-      <w:r>
-        <w:t>0</w:t>
-      </w:r>
-      <w:r>
-        <w:t xml:space="preserve">: </w:t>
+        <w:t xml:space="preserve">4/20: </w:t>
+      </w:r>
+      <w:r>
+        <w:t>Introduction to Investigative Spatial Programming – A group discussion</w:t>
+      </w:r>
+    </w:p>
+    <w:p/>
+    <w:p>
+      <w:r>
+        <w:t xml:space="preserve">4/22: </w:t>
+      </w:r>
+      <w:r>
+        <w:t>NO CLASS</w:t>
+      </w:r>
+    </w:p>
+    <w:p>
+      <w:r>
+        <w:t>4/27: NO CLASS</w:t>
       </w:r>
       <w:bookmarkStart w:id="0" w:name="_GoBack"/>
       <w:bookmarkEnd w:id="0"/>
@@ -988,12 +1077,62 @@
     <w:p/>
     <w:p>
       <w:r>
-        <w:t>4/22</w:t>
-      </w:r>
-      <w:r>
-        <w:t xml:space="preserve">: </w:t>
-      </w:r>
-    </w:p>
+        <w:t>4/29:</w:t>
+      </w:r>
+      <w:r>
+        <w:t xml:space="preserve"> Plan and Implementation Outline</w:t>
+      </w:r>
+    </w:p>
+    <w:p/>
+    <w:p>
+      <w:r>
+        <w:t>5/4:</w:t>
+      </w:r>
+      <w:r>
+        <w:t xml:space="preserve"> Project</w:t>
+      </w:r>
+    </w:p>
+    <w:p/>
+    <w:p>
+      <w:r>
+        <w:t>5/6:</w:t>
+      </w:r>
+      <w:r>
+        <w:t xml:space="preserve"> </w:t>
+      </w:r>
+      <w:r>
+        <w:t>Project</w:t>
+      </w:r>
+    </w:p>
+    <w:p/>
+    <w:p>
+      <w:r>
+        <w:t>5/11:</w:t>
+      </w:r>
+      <w:r>
+        <w:t xml:space="preserve"> </w:t>
+      </w:r>
+      <w:r>
+        <w:t>Project</w:t>
+      </w:r>
+    </w:p>
+    <w:p/>
+    <w:p>
+      <w:r>
+        <w:t>5/13:</w:t>
+      </w:r>
+      <w:r>
+        <w:t xml:space="preserve"> </w:t>
+      </w:r>
+      <w:r>
+        <w:t>Project</w:t>
+      </w:r>
+      <w:r>
+        <w:t xml:space="preserve"> &amp; Final Evaluation</w:t>
+      </w:r>
+    </w:p>
+    <w:p/>
+    <w:p/>
     <w:p/>
     <w:p/>
     <w:sectPr>
@@ -1116,7 +1255,7 @@
     </w:rPrDefault>
     <w:pPrDefault/>
   </w:docDefaults>
-  <w:latentStyles w:defLockedState="0" w:defUIPriority="99" w:defSemiHidden="0" w:defUnhideWhenUsed="0" w:defQFormat="0" w:count="375">
+  <w:latentStyles w:defLockedState="0" w:defUIPriority="99" w:defSemiHidden="0" w:defUnhideWhenUsed="0" w:defQFormat="0" w:count="376">
     <w:lsdException w:name="Normal" w:uiPriority="0" w:qFormat="1"/>
     <w:lsdException w:name="heading 1" w:uiPriority="9" w:qFormat="1"/>
     <w:lsdException w:name="heading 2" w:semiHidden="1" w:uiPriority="9" w:unhideWhenUsed="1" w:qFormat="1"/>
@@ -1222,7 +1361,6 @@
     <w:lsdException w:name="HTML Sample" w:semiHidden="1" w:unhideWhenUsed="1"/>
     <w:lsdException w:name="HTML Typewriter" w:semiHidden="1" w:unhideWhenUsed="1"/>
     <w:lsdException w:name="HTML Variable" w:semiHidden="1" w:unhideWhenUsed="1"/>
-    <w:lsdException w:name="Normal Table" w:semiHidden="1" w:unhideWhenUsed="1"/>
     <w:lsdException w:name="annotation subject" w:semiHidden="1" w:unhideWhenUsed="1"/>
     <w:lsdException w:name="No List" w:semiHidden="1" w:unhideWhenUsed="1"/>
     <w:lsdException w:name="Outline List 1" w:semiHidden="1" w:unhideWhenUsed="1"/>
@@ -1269,10 +1407,8 @@
     <w:lsdException w:name="Table Subtle 2" w:semiHidden="1" w:unhideWhenUsed="1"/>
     <w:lsdException w:name="Table Web 1" w:semiHidden="1" w:unhideWhenUsed="1"/>
     <w:lsdException w:name="Table Web 2" w:semiHidden="1" w:unhideWhenUsed="1"/>
-    <w:lsdException w:name="Table Web 3" w:semiHidden="1" w:unhideWhenUsed="1"/>
     <w:lsdException w:name="Balloon Text" w:semiHidden="1" w:unhideWhenUsed="1"/>
     <w:lsdException w:name="Table Grid" w:uiPriority="39"/>
-    <w:lsdException w:name="Table Theme" w:semiHidden="1" w:unhideWhenUsed="1"/>
     <w:lsdException w:name="Placeholder Text" w:semiHidden="1"/>
     <w:lsdException w:name="No Spacing" w:uiPriority="1" w:qFormat="1"/>
     <w:lsdException w:name="Light Shading" w:uiPriority="60"/>
@@ -1490,6 +1626,7 @@
     <w:lsdException w:name="List Table 7 Colorful Accent 6" w:uiPriority="52"/>
     <w:lsdException w:name="Mention" w:semiHidden="1" w:unhideWhenUsed="1"/>
     <w:lsdException w:name="Smart Hyperlink" w:semiHidden="1" w:unhideWhenUsed="1"/>
+    <w:lsdException w:name="Smart Link" w:semiHidden="1" w:unhideWhenUsed="1"/>
   </w:latentStyles>
   <w:style w:type="paragraph" w:default="1" w:styleId="Normal">
     <w:name w:val="Normal"/>

</xml_diff>

<commit_message>
updated welcome back r markdown
</commit_message>
<xml_diff>
--- a/documents/spring_geog473_673_syllabus.docx
+++ b/documents/spring_geog473_673_syllabus.docx
@@ -1,6 +1,6 @@
 
 <file path=word/document.xml><?xml version="1.0" encoding="utf-8"?>
-<w:document xmlns:wpc="http://schemas.microsoft.com/office/word/2010/wordprocessingCanvas" xmlns:cx="http://schemas.microsoft.com/office/drawing/2014/chartex" xmlns:cx1="http://schemas.microsoft.com/office/drawing/2015/9/8/chartex" xmlns:cx2="http://schemas.microsoft.com/office/drawing/2015/10/21/chartex" xmlns:cx3="http://schemas.microsoft.com/office/drawing/2016/5/9/chartex" xmlns:cx4="http://schemas.microsoft.com/office/drawing/2016/5/10/chartex" xmlns:cx5="http://schemas.microsoft.com/office/drawing/2016/5/11/chartex" xmlns:cx6="http://schemas.microsoft.com/office/drawing/2016/5/12/chartex" xmlns:cx7="http://schemas.microsoft.com/office/drawing/2016/5/13/chartex" xmlns:cx8="http://schemas.microsoft.com/office/drawing/2016/5/14/chartex" xmlns:mc="http://schemas.openxmlformats.org/markup-compatibility/2006" xmlns:aink="http://schemas.microsoft.com/office/drawing/2016/ink" xmlns:am3d="http://schemas.microsoft.com/office/drawing/2017/model3d" xmlns:o="urn:schemas-microsoft-com:office:office" xmlns:r="http://schemas.openxmlformats.org/officeDocument/2006/relationships" xmlns:m="http://schemas.openxmlformats.org/officeDocument/2006/math" xmlns:v="urn:schemas-microsoft-com:vml" xmlns:wp14="http://schemas.microsoft.com/office/word/2010/wordprocessingDrawing" xmlns:wp="http://schemas.openxmlformats.org/drawingml/2006/wordprocessingDrawing" xmlns:w10="urn:schemas-microsoft-com:office:word" xmlns:w="http://schemas.openxmlformats.org/wordprocessingml/2006/main" xmlns:w14="http://schemas.microsoft.com/office/word/2010/wordml" xmlns:w15="http://schemas.microsoft.com/office/word/2012/wordml" xmlns:w16cid="http://schemas.microsoft.com/office/word/2016/wordml/cid" xmlns:w16se="http://schemas.microsoft.com/office/word/2015/wordml/symex" xmlns:wpg="http://schemas.microsoft.com/office/word/2010/wordprocessingGroup" xmlns:wpi="http://schemas.microsoft.com/office/word/2010/wordprocessingInk" xmlns:wne="http://schemas.microsoft.com/office/word/2006/wordml" xmlns:wps="http://schemas.microsoft.com/office/word/2010/wordprocessingShape" mc:Ignorable="w14 w15 w16se w16cid wp14">
+<w:document xmlns:wpc="http://schemas.microsoft.com/office/word/2010/wordprocessingCanvas" xmlns:mo="http://schemas.microsoft.com/office/mac/office/2008/main" xmlns:mc="http://schemas.openxmlformats.org/markup-compatibility/2006" xmlns:mv="urn:schemas-microsoft-com:mac:vml" xmlns:o="urn:schemas-microsoft-com:office:office" xmlns:r="http://schemas.openxmlformats.org/officeDocument/2006/relationships" xmlns:m="http://schemas.openxmlformats.org/officeDocument/2006/math" xmlns:v="urn:schemas-microsoft-com:vml" xmlns:wp14="http://schemas.microsoft.com/office/word/2010/wordprocessingDrawing" xmlns:wp="http://schemas.openxmlformats.org/drawingml/2006/wordprocessingDrawing" xmlns:w10="urn:schemas-microsoft-com:office:word" xmlns:w="http://schemas.openxmlformats.org/wordprocessingml/2006/main" xmlns:w14="http://schemas.microsoft.com/office/word/2010/wordml" xmlns:w15="http://schemas.microsoft.com/office/word/2012/wordml" xmlns:wpg="http://schemas.microsoft.com/office/word/2010/wordprocessingGroup" xmlns:wpi="http://schemas.microsoft.com/office/word/2010/wordprocessingInk" xmlns:wne="http://schemas.microsoft.com/office/word/2006/wordml" xmlns:wps="http://schemas.microsoft.com/office/word/2010/wordprocessingShape" mc:Ignorable="w14 w15 wp14">
   <w:body>
     <w:p>
       <w:pPr>
@@ -99,7 +99,31 @@
         <w:rPr>
           <w:i/>
         </w:rPr>
-        <w:t>2/10/2020 to 4/17/2020</w:t>
+        <w:t>2/15/2021</w:t>
+      </w:r>
+      <w:r>
+        <w:rPr>
+          <w:i/>
+        </w:rPr>
+        <w:t xml:space="preserve"> to 4/1</w:t>
+      </w:r>
+      <w:r>
+        <w:rPr>
+          <w:i/>
+        </w:rPr>
+        <w:t>6</w:t>
+      </w:r>
+      <w:r>
+        <w:rPr>
+          <w:i/>
+        </w:rPr>
+        <w:t>/202</w:t>
+      </w:r>
+      <w:r>
+        <w:rPr>
+          <w:i/>
+        </w:rPr>
+        <w:t>1</w:t>
       </w:r>
       <w:r>
         <w:rPr>
@@ -161,7 +185,19 @@
         <w:rPr>
           <w:i/>
         </w:rPr>
-        <w:t>4/20/2020 to 5/18/2020</w:t>
+        <w:t>4/19/2021</w:t>
+      </w:r>
+      <w:r>
+        <w:rPr>
+          <w:i/>
+        </w:rPr>
+        <w:t xml:space="preserve"> to 5/18/202</w:t>
+      </w:r>
+      <w:r>
+        <w:rPr>
+          <w:i/>
+        </w:rPr>
+        <w:t>1</w:t>
       </w:r>
       <w:r>
         <w:rPr>
@@ -192,9 +228,14 @@
       <w:r>
         <w:t xml:space="preserve">Prof: James </w:t>
       </w:r>
+      <w:proofErr w:type="spellStart"/>
       <w:proofErr w:type="gramStart"/>
       <w:r>
-        <w:t xml:space="preserve">Simkins  </w:t>
+        <w:t>Simkins</w:t>
+      </w:r>
+      <w:proofErr w:type="spellEnd"/>
+      <w:r>
+        <w:t xml:space="preserve">  </w:t>
       </w:r>
       <w:r>
         <w:t>(</w:t>
@@ -270,70 +311,18 @@
     </w:p>
     <w:p>
       <w:r>
-        <w:t xml:space="preserve">The objective of </w:t>
-      </w:r>
-      <w:r>
-        <w:t xml:space="preserve">the spring installment of </w:t>
-      </w:r>
-      <w:r>
-        <w:t xml:space="preserve">GEOG 473/673 </w:t>
-      </w:r>
-      <w:r>
-        <w:t>is to expand on the topics covered in the fall version of GEOG 473/673 – open source environmental computing. The course will be split into 2 phases. The first phase is a 2</w:t>
-      </w:r>
-      <w:r>
-        <w:t>-</w:t>
-      </w:r>
-      <w:r>
-        <w:t xml:space="preserve">credit course focused on using advanced tools within the R programming language. The goal of </w:t>
-      </w:r>
-      <w:r>
-        <w:t>this phase is</w:t>
-      </w:r>
-      <w:r>
-        <w:t xml:space="preserve"> for students to gain practical experience with challenging R topics that can be used for </w:t>
-      </w:r>
-      <w:r>
-        <w:t xml:space="preserve">generating </w:t>
-      </w:r>
-      <w:r>
-        <w:t>publication quality material. The second phase is a 1</w:t>
-      </w:r>
-      <w:r>
-        <w:t>-</w:t>
-      </w:r>
-      <w:r>
-        <w:t xml:space="preserve">credit course focused on investigating scientific publications and attempting to replicate research data methods using either R or Python. Through examining and duplicating </w:t>
-      </w:r>
-      <w:r>
-        <w:t>data-analysis procedures found</w:t>
-      </w:r>
-      <w:r>
-        <w:t xml:space="preserve"> in research, students will apply R or Python knowledge and gain confidence in using these programming languages via meaningful research applications. This</w:t>
+        <w:t>The objective of the spring installment of GEOG 473/673 is to expand on the topics covered in the fall version of GEOG 473/673 – open source environmental computing. The course will be split into 2 phases. The first phase is a 2-credit course focused on using advanced tools within the R programming language. The goal of this phase is for students to gain practical experience with challenging R topics that can b</w:t>
+      </w:r>
+      <w:bookmarkStart w:id="0" w:name="_GoBack"/>
+      <w:bookmarkEnd w:id="0"/>
+      <w:r>
+        <w:t>e used for generating publication quality material. The second phase is a 1-credit course focused on introducing machine learning practices and implementing these via R. Machine Learning is a growing practice in data science and can be useful for geospatial sciences. Students will apply R programming knowledge and gain confidence in machine learning techniques and application with R.</w:t>
       </w:r>
       <w:r>
         <w:t xml:space="preserve"> </w:t>
       </w:r>
       <w:r>
-        <w:t xml:space="preserve">challenging, </w:t>
-      </w:r>
-      <w:r>
-        <w:t xml:space="preserve">fast-paced course is intended for students </w:t>
-      </w:r>
-      <w:r>
-        <w:t>that already have</w:t>
-      </w:r>
-      <w:r>
-        <w:t xml:space="preserve"> </w:t>
-      </w:r>
-      <w:r>
-        <w:t>programming experience with R or Python</w:t>
-      </w:r>
-      <w:r>
-        <w:t>.</w:t>
-      </w:r>
-      <w:r>
-        <w:t xml:space="preserve"> </w:t>
+        <w:t>This challenging, fast-paced course is intended for students that already have programming experience with R or Python.</w:t>
       </w:r>
     </w:p>
     <w:p/>
@@ -376,19 +365,25 @@
         <w:t xml:space="preserve">understanding of publication level </w:t>
       </w:r>
       <w:r>
-        <w:t xml:space="preserve">plotting and representation of geospatial datasets, 4) improved teamwork skills by participating in hands-on, collaborative code development, 5) ability to apply </w:t>
-      </w:r>
-      <w:r>
-        <w:t>advanced</w:t>
-      </w:r>
-      <w:r>
-        <w:t xml:space="preserve"> data analysis and hypothesis testing tools for spatial datasets. </w:t>
+        <w:t xml:space="preserve">plotting and representation of geospatial datasets, 4) improved </w:t>
+      </w:r>
+      <w:r>
+        <w:t>understanding of machine learning applications with R,</w:t>
+      </w:r>
+      <w:r>
+        <w:t xml:space="preserve"> 5) ability to apply </w:t>
+      </w:r>
+      <w:r>
+        <w:t>machine learning techniques to geospatial datasets in R</w:t>
+      </w:r>
+      <w:r>
+        <w:t xml:space="preserve">. </w:t>
       </w:r>
       <w:r>
         <w:t xml:space="preserve">The overarching goal of this course is for students to </w:t>
       </w:r>
       <w:r>
-        <w:t xml:space="preserve">gain knowledge and experience in employing the use of R or Python to solve geospatial data related research questions. </w:t>
+        <w:t xml:space="preserve">gain knowledge and experience in employing the use of R to solve geospatial data related research questions. </w:t>
       </w:r>
     </w:p>
     <w:p/>
@@ -485,69 +480,48 @@
       <w:r>
         <w:t xml:space="preserve">Exceptions to these prerequisites will be permitted on a case by </w:t>
       </w:r>
-      <w:proofErr w:type="spellStart"/>
-      <w:r>
-        <w:t>base</w:t>
-      </w:r>
-      <w:proofErr w:type="spellEnd"/>
-      <w:r>
-        <w:t xml:space="preserve"> basis. </w:t>
-      </w:r>
-    </w:p>
-    <w:p/>
-    <w:p>
-      <w:pPr>
-        <w:rPr>
-          <w:b/>
-        </w:rPr>
-      </w:pPr>
-      <w:r>
-        <w:rPr>
-          <w:b/>
-        </w:rPr>
+      <w:r>
+        <w:t>c</w:t>
+      </w:r>
+      <w:r>
+        <w:t xml:space="preserve">ase basis. </w:t>
+      </w:r>
+    </w:p>
+    <w:p/>
+    <w:p>
+      <w:pPr>
+        <w:rPr>
+          <w:b/>
+        </w:rPr>
+      </w:pPr>
+      <w:r>
+        <w:rPr>
+          <w:b/>
+        </w:rPr>
+        <w:lastRenderedPageBreak/>
         <w:t>Assessment</w:t>
       </w:r>
     </w:p>
     <w:p>
-      <w:r>
-        <w:rPr>
-          <w:u w:val="single"/>
-        </w:rPr>
-        <w:t>Coding Assignments (</w:t>
-      </w:r>
-      <w:r>
-        <w:rPr>
-          <w:u w:val="single"/>
-        </w:rPr>
-        <w:t>6</w:t>
-      </w:r>
-      <w:r>
-        <w:rPr>
-          <w:u w:val="single"/>
-        </w:rPr>
-        <w:t>0%)</w:t>
-      </w:r>
-      <w:r>
-        <w:t xml:space="preserve"> – Each week we will begin a collaborative coding exercise where mimic real-world issues and practice our coding skills. The completion of these coding exercises with deliverables in-hand will be necessary for</w:t>
-      </w:r>
-      <w:r>
-        <w:t xml:space="preserve"> successful completion of this course</w:t>
-      </w:r>
-      <w:r>
-        <w:t>.</w:t>
-      </w:r>
-      <w:r>
-        <w:t xml:space="preserve"> </w:t>
-      </w:r>
-      <w:r>
-        <w:t>For the Python section, a final project will be given which represents 33% of this portion.</w:t>
-      </w:r>
-    </w:p>
-    <w:p>
-      <w:pPr>
-        <w:rPr>
-          <w:i/>
-          <w:sz w:val="13"/>
+      <w:pPr>
+        <w:rPr>
+          <w:u w:val="single"/>
+        </w:rPr>
+      </w:pPr>
+      <w:r>
+        <w:rPr>
+          <w:u w:val="single"/>
+        </w:rPr>
+        <w:t>Coding Assignments (100%)</w:t>
+      </w:r>
+      <w:r>
+        <w:t xml:space="preserve"> – Each week we will begin a collaborative coding exercise where mimic real-world issues and practice our coding skills. The completion of these coding exercises with deliverables in-hand will be necessary for successful completion of this course. For the Python section, a final project will be given which represents 33% of this portion.</w:t>
+      </w:r>
+    </w:p>
+    <w:p>
+      <w:pPr>
+        <w:rPr>
+          <w:u w:val="single"/>
         </w:rPr>
       </w:pPr>
     </w:p>
@@ -564,51 +538,6 @@
           <w:sz w:val="15"/>
         </w:rPr>
         <w:t xml:space="preserve">*I encourage collaboration amongst your classmates as solving some coding issues can require an unnecessary amount of time to solve and often these are simple fixes. Analyzing another’s code is a useful tool for growing as a programmer. Ultimately, however, what you get out of this course is dependent on the practice you put in. </w:t>
-      </w:r>
-    </w:p>
-    <w:p/>
-    <w:p>
-      <w:r>
-        <w:rPr>
-          <w:u w:val="single"/>
-        </w:rPr>
-        <w:t>Weekly Quizzes (30%)</w:t>
-      </w:r>
-      <w:r>
-        <w:t xml:space="preserve"> – Each week will begin with a short, </w:t>
-      </w:r>
-      <w:r>
-        <w:t xml:space="preserve">timed </w:t>
-      </w:r>
-      <w:r>
-        <w:t>quiz intended to examine how well students are retaining information. These will all be relative to the previous week’s material. The quiz will be posed online and should a student miss the class they will have the opportunity to make it up online within 48 hours of the class.</w:t>
-      </w:r>
-    </w:p>
-    <w:p/>
-    <w:p>
-      <w:r>
-        <w:rPr>
-          <w:u w:val="single"/>
-        </w:rPr>
-        <w:t>Participation (</w:t>
-      </w:r>
-      <w:r>
-        <w:rPr>
-          <w:u w:val="single"/>
-        </w:rPr>
-        <w:t>1</w:t>
-      </w:r>
-      <w:r>
-        <w:rPr>
-          <w:u w:val="single"/>
-        </w:rPr>
-        <w:t>0%)</w:t>
-      </w:r>
-      <w:r>
-        <w:t xml:space="preserve"> – This course is designed in a discussion based, open-lab environment. We’re trying to solve environmental problems as a team and participation is necessary for that </w:t>
-      </w:r>
-      <w:r>
-        <w:t xml:space="preserve">to be achieved. </w:t>
       </w:r>
     </w:p>
     <w:p/>
@@ -926,7 +855,13 @@
     </w:p>
     <w:p>
       <w:r>
-        <w:t>2/10: Welcome to advanced R</w:t>
+        <w:t>2/1</w:t>
+      </w:r>
+      <w:r>
+        <w:t>5</w:t>
+      </w:r>
+      <w:r>
+        <w:t>: Welcome to advanced R</w:t>
       </w:r>
       <w:r>
         <w:t xml:space="preserve"> - Tutorial</w:t>
@@ -935,53 +870,86 @@
     <w:p/>
     <w:p>
       <w:r>
+        <w:t>2/17</w:t>
+      </w:r>
+      <w:r>
+        <w:t>: Welcome to advanced R</w:t>
+      </w:r>
+      <w:r>
+        <w:t xml:space="preserve"> - Tutorial</w:t>
+      </w:r>
+    </w:p>
+    <w:p/>
+    <w:p>
+      <w:r>
+        <w:t>2/</w:t>
+      </w:r>
+      <w:r>
+        <w:t>22</w:t>
+      </w:r>
+      <w:r>
+        <w:t>: Basic Statistics with R Tutorial</w:t>
+      </w:r>
+    </w:p>
+    <w:p/>
+    <w:p>
+      <w:r>
+        <w:t>2/24</w:t>
+      </w:r>
+      <w:r>
+        <w:t>: Basic Statistics with R Tutorial</w:t>
+      </w:r>
+    </w:p>
+    <w:p/>
+    <w:p>
+      <w:r>
+        <w:t>3/1</w:t>
+      </w:r>
+      <w:r>
+        <w:t>: ggplot2 Tutorial</w:t>
+      </w:r>
+    </w:p>
+    <w:p/>
+    <w:p>
+      <w:r>
+        <w:t>3/3</w:t>
+      </w:r>
+      <w:r>
+        <w:t>: ggplot2 Tutorial</w:t>
+      </w:r>
+    </w:p>
+    <w:p/>
+    <w:p>
+      <w:r>
         <w:lastRenderedPageBreak/>
-        <w:t>2/12: Welcome to advanced R</w:t>
-      </w:r>
-      <w:r>
-        <w:t xml:space="preserve"> - Tutorial</w:t>
-      </w:r>
-    </w:p>
-    <w:p/>
-    <w:p>
-      <w:r>
-        <w:t>2/17: Basic Statistics with R Tutorial</w:t>
-      </w:r>
-    </w:p>
-    <w:p/>
-    <w:p>
-      <w:r>
-        <w:t>2/19: Basic Statistics with R Tutorial</w:t>
-      </w:r>
-    </w:p>
-    <w:p/>
-    <w:p>
-      <w:r>
-        <w:t>2/24: ggplot2 Tutorial</w:t>
-      </w:r>
-    </w:p>
-    <w:p/>
-    <w:p>
-      <w:r>
-        <w:t>2/26: ggplot2 Tutorial</w:t>
-      </w:r>
-    </w:p>
-    <w:p/>
-    <w:p>
-      <w:r>
-        <w:t>3/2: Spatial ggplot2 Tutorial</w:t>
-      </w:r>
-    </w:p>
-    <w:p/>
-    <w:p>
-      <w:r>
-        <w:t>3/4: Spatial ggplot2 Tutorial</w:t>
-      </w:r>
-    </w:p>
-    <w:p/>
-    <w:p>
-      <w:r>
-        <w:t xml:space="preserve">3/9: </w:t>
+        <w:t>3/</w:t>
+      </w:r>
+      <w:r>
+        <w:t>8</w:t>
+      </w:r>
+      <w:r>
+        <w:t>: Spatial ggplot2 Tutorial</w:t>
+      </w:r>
+    </w:p>
+    <w:p/>
+    <w:p>
+      <w:r>
+        <w:t>3/</w:t>
+      </w:r>
+      <w:r>
+        <w:t>10</w:t>
+      </w:r>
+      <w:r>
+        <w:t>: Spatial ggplot2 Tutorial</w:t>
+      </w:r>
+    </w:p>
+    <w:p/>
+    <w:p>
+      <w:r>
+        <w:t>3/15</w:t>
+      </w:r>
+      <w:r>
+        <w:t xml:space="preserve">: </w:t>
       </w:r>
       <w:r>
         <w:t>Shapefiles in R</w:t>
@@ -990,7 +958,10 @@
     <w:p/>
     <w:p>
       <w:r>
-        <w:t xml:space="preserve">3/11: </w:t>
+        <w:t>3/17</w:t>
+      </w:r>
+      <w:r>
+        <w:t xml:space="preserve">: </w:t>
       </w:r>
       <w:r>
         <w:t>Shapefiles in R</w:t>
@@ -999,45 +970,61 @@
     <w:p/>
     <w:p>
       <w:r>
-        <w:t>3/16</w:t>
-      </w:r>
-      <w:bookmarkStart w:id="0" w:name="_GoBack"/>
-      <w:bookmarkEnd w:id="0"/>
-    </w:p>
-    <w:p/>
-    <w:p>
-      <w:r>
-        <w:t>3/18</w:t>
-      </w:r>
-    </w:p>
-    <w:p/>
-    <w:p>
-      <w:r>
-        <w:t>3/23</w:t>
-      </w:r>
-    </w:p>
-    <w:p/>
-    <w:p>
-      <w:r>
-        <w:t>3/25</w:t>
-      </w:r>
-    </w:p>
-    <w:p/>
-    <w:p>
-      <w:r>
-        <w:t>3/30: SPRING BREAK</w:t>
-      </w:r>
-    </w:p>
-    <w:p/>
-    <w:p>
-      <w:r>
-        <w:t>4/1: SPRING BREAK</w:t>
-      </w:r>
-    </w:p>
-    <w:p/>
-    <w:p>
-      <w:r>
-        <w:t>4/6</w:t>
+        <w:t>3/22</w:t>
+      </w:r>
+      <w:r>
+        <w:t>: Data Extraction with R</w:t>
+      </w:r>
+    </w:p>
+    <w:p/>
+    <w:p>
+      <w:r>
+        <w:t>3/</w:t>
+      </w:r>
+      <w:r>
+        <w:t>24</w:t>
+      </w:r>
+      <w:r>
+        <w:t xml:space="preserve">: </w:t>
+      </w:r>
+      <w:r>
+        <w:t>Data Extraction with R</w:t>
+      </w:r>
+    </w:p>
+    <w:p/>
+    <w:p>
+      <w:r>
+        <w:t>3/</w:t>
+      </w:r>
+      <w:r>
+        <w:t>29</w:t>
+      </w:r>
+      <w:r>
+        <w:t xml:space="preserve">: </w:t>
+      </w:r>
+      <w:r>
+        <w:t>Functions and Presentation with R</w:t>
+      </w:r>
+    </w:p>
+    <w:p/>
+    <w:p>
+      <w:r>
+        <w:t>3/</w:t>
+      </w:r>
+      <w:r>
+        <w:t>31</w:t>
+      </w:r>
+      <w:r>
+        <w:t>: Functions and Presentation with R</w:t>
+      </w:r>
+    </w:p>
+    <w:p/>
+    <w:p>
+      <w:r>
+        <w:t>4/</w:t>
+      </w:r>
+      <w:r>
+        <w:t>5</w:t>
       </w:r>
       <w:r>
         <w:t>: R final project</w:t>
@@ -1046,7 +1033,10 @@
     <w:p/>
     <w:p>
       <w:r>
-        <w:t>4/8</w:t>
+        <w:t>4/</w:t>
+      </w:r>
+      <w:r>
+        <w:t>7</w:t>
       </w:r>
       <w:r>
         <w:t>: R final project</w:t>
@@ -1055,7 +1045,10 @@
     <w:p/>
     <w:p>
       <w:r>
-        <w:t>4/13</w:t>
+        <w:t>4/1</w:t>
+      </w:r>
+      <w:r>
+        <w:t>2</w:t>
       </w:r>
       <w:r>
         <w:t>: R final project</w:t>
@@ -1064,7 +1057,10 @@
     <w:p/>
     <w:p>
       <w:r>
-        <w:t>4/15</w:t>
+        <w:t>4/1</w:t>
+      </w:r>
+      <w:r>
+        <w:t>4</w:t>
       </w:r>
       <w:r>
         <w:t>: R final project</w:t>
@@ -1175,7 +1171,13 @@
     </w:p>
     <w:p>
       <w:r>
-        <w:t xml:space="preserve">4/20: </w:t>
+        <w:t>4/</w:t>
+      </w:r>
+      <w:r>
+        <w:t>19</w:t>
+      </w:r>
+      <w:r>
+        <w:t xml:space="preserve">: </w:t>
       </w:r>
       <w:r>
         <w:t>Introduction to Investigative Spatial Programming – A group discussion</w:t>
@@ -1184,40 +1186,71 @@
     <w:p/>
     <w:p>
       <w:r>
-        <w:lastRenderedPageBreak/>
-        <w:t xml:space="preserve">4/22: </w:t>
-      </w:r>
-      <w:r>
-        <w:t>NO CLASS</w:t>
-      </w:r>
-    </w:p>
-    <w:p>
-      <w:r>
-        <w:t>4/27: NO CLASS</w:t>
-      </w:r>
-    </w:p>
-    <w:p/>
-    <w:p>
-      <w:r>
-        <w:t>4/29:</w:t>
-      </w:r>
-      <w:r>
-        <w:t xml:space="preserve"> Plan and Implementation Outline</w:t>
-      </w:r>
-    </w:p>
-    <w:p/>
-    <w:p>
-      <w:r>
-        <w:t>5/4:</w:t>
+        <w:t>4/21</w:t>
+      </w:r>
+      <w:r>
+        <w:t xml:space="preserve">: </w:t>
+      </w:r>
+      <w:r>
+        <w:t>Create Outline</w:t>
+      </w:r>
+    </w:p>
+    <w:p/>
+    <w:p>
+      <w:r>
+        <w:t>4/2</w:t>
+      </w:r>
+      <w:r>
+        <w:t>6</w:t>
+      </w:r>
+      <w:r>
+        <w:t xml:space="preserve">: </w:t>
+      </w:r>
+      <w:r>
+        <w:t>Project</w:t>
+      </w:r>
+    </w:p>
+    <w:p>
+      <w:r>
+        <w:t>4/2</w:t>
+      </w:r>
+      <w:r>
+        <w:t>8</w:t>
+      </w:r>
+      <w:r>
+        <w:t>:</w:t>
+      </w:r>
+      <w:r>
+        <w:t xml:space="preserve"> </w:t>
+      </w:r>
+      <w:r>
+        <w:t>Project</w:t>
+      </w:r>
+    </w:p>
+    <w:p/>
+    <w:p>
+      <w:r>
+        <w:t>5/</w:t>
+      </w:r>
+      <w:r>
+        <w:t>3</w:t>
+      </w:r>
+      <w:r>
+        <w:t>:</w:t>
       </w:r>
       <w:r>
         <w:t xml:space="preserve"> Project</w:t>
       </w:r>
     </w:p>
-    <w:p/>
-    <w:p>
-      <w:r>
-        <w:t>5/6:</w:t>
+    <w:p>
+      <w:r>
+        <w:t>5/</w:t>
+      </w:r>
+      <w:r>
+        <w:t>5</w:t>
+      </w:r>
+      <w:r>
+        <w:t>:</w:t>
       </w:r>
       <w:r>
         <w:t xml:space="preserve"> Project</w:t>
@@ -1226,16 +1259,24 @@
     <w:p/>
     <w:p>
       <w:r>
-        <w:t>5/11:</w:t>
+        <w:t>5/</w:t>
+      </w:r>
+      <w:r>
+        <w:t>10</w:t>
+      </w:r>
+      <w:r>
+        <w:t>:</w:t>
       </w:r>
       <w:r>
         <w:t xml:space="preserve"> Project</w:t>
       </w:r>
     </w:p>
-    <w:p/>
-    <w:p>
-      <w:r>
-        <w:t>5/13:</w:t>
+    <w:p>
+      <w:r>
+        <w:t>5/12</w:t>
+      </w:r>
+      <w:r>
+        <w:t>:</w:t>
       </w:r>
       <w:r>
         <w:t xml:space="preserve"> Project &amp; Final Evaluation</w:t>
@@ -1256,8 +1297,8 @@
 </file>
 
 <file path=word/numbering.xml><?xml version="1.0" encoding="utf-8"?>
-<w:numbering xmlns:wpc="http://schemas.microsoft.com/office/word/2010/wordprocessingCanvas" xmlns:cx="http://schemas.microsoft.com/office/drawing/2014/chartex" xmlns:cx1="http://schemas.microsoft.com/office/drawing/2015/9/8/chartex" xmlns:cx2="http://schemas.microsoft.com/office/drawing/2015/10/21/chartex" xmlns:cx3="http://schemas.microsoft.com/office/drawing/2016/5/9/chartex" xmlns:cx4="http://schemas.microsoft.com/office/drawing/2016/5/10/chartex" xmlns:cx5="http://schemas.microsoft.com/office/drawing/2016/5/11/chartex" xmlns:cx6="http://schemas.microsoft.com/office/drawing/2016/5/12/chartex" xmlns:cx7="http://schemas.microsoft.com/office/drawing/2016/5/13/chartex" xmlns:cx8="http://schemas.microsoft.com/office/drawing/2016/5/14/chartex" xmlns:mc="http://schemas.openxmlformats.org/markup-compatibility/2006" xmlns:aink="http://schemas.microsoft.com/office/drawing/2016/ink" xmlns:am3d="http://schemas.microsoft.com/office/drawing/2017/model3d" xmlns:o="urn:schemas-microsoft-com:office:office" xmlns:r="http://schemas.openxmlformats.org/officeDocument/2006/relationships" xmlns:m="http://schemas.openxmlformats.org/officeDocument/2006/math" xmlns:v="urn:schemas-microsoft-com:vml" xmlns:wp14="http://schemas.microsoft.com/office/word/2010/wordprocessingDrawing" xmlns:wp="http://schemas.openxmlformats.org/drawingml/2006/wordprocessingDrawing" xmlns:w10="urn:schemas-microsoft-com:office:word" xmlns:w="http://schemas.openxmlformats.org/wordprocessingml/2006/main" xmlns:w14="http://schemas.microsoft.com/office/word/2010/wordml" xmlns:w15="http://schemas.microsoft.com/office/word/2012/wordml" xmlns:w16cid="http://schemas.microsoft.com/office/word/2016/wordml/cid" xmlns:w16se="http://schemas.microsoft.com/office/word/2015/wordml/symex" xmlns:wpg="http://schemas.microsoft.com/office/word/2010/wordprocessingGroup" xmlns:wpi="http://schemas.microsoft.com/office/word/2010/wordprocessingInk" xmlns:wne="http://schemas.microsoft.com/office/word/2006/wordml" xmlns:wps="http://schemas.microsoft.com/office/word/2010/wordprocessingShape" mc:Ignorable="w14 w15 w16se w16cid wp14">
-  <w:abstractNum w:abstractNumId="0" w15:restartNumberingAfterBreak="0">
+<w:numbering xmlns:wpc="http://schemas.microsoft.com/office/word/2010/wordprocessingCanvas" xmlns:mo="http://schemas.microsoft.com/office/mac/office/2008/main" xmlns:mc="http://schemas.openxmlformats.org/markup-compatibility/2006" xmlns:mv="urn:schemas-microsoft-com:mac:vml" xmlns:o="urn:schemas-microsoft-com:office:office" xmlns:r="http://schemas.openxmlformats.org/officeDocument/2006/relationships" xmlns:m="http://schemas.openxmlformats.org/officeDocument/2006/math" xmlns:v="urn:schemas-microsoft-com:vml" xmlns:wp14="http://schemas.microsoft.com/office/word/2010/wordprocessingDrawing" xmlns:wp="http://schemas.openxmlformats.org/drawingml/2006/wordprocessingDrawing" xmlns:w10="urn:schemas-microsoft-com:office:word" xmlns:w="http://schemas.openxmlformats.org/wordprocessingml/2006/main" xmlns:w14="http://schemas.microsoft.com/office/word/2010/wordml" xmlns:w15="http://schemas.microsoft.com/office/word/2012/wordml" xmlns:wpg="http://schemas.microsoft.com/office/word/2010/wordprocessingGroup" xmlns:wpi="http://schemas.microsoft.com/office/word/2010/wordprocessingInk" xmlns:wne="http://schemas.microsoft.com/office/word/2006/wordml" xmlns:wps="http://schemas.microsoft.com/office/word/2010/wordprocessingShape" mc:Ignorable="w14 w15 wp14">
+  <w:abstractNum w:abstractNumId="0">
     <w:nsid w:val="61153C03"/>
     <w:multiLevelType w:val="hybridMultilevel"/>
     <w:tmpl w:val="7C6E12A6"/>
@@ -1353,7 +1394,7 @@
 </file>
 
 <file path=word/styles.xml><?xml version="1.0" encoding="utf-8"?>
-<w:styles xmlns:mc="http://schemas.openxmlformats.org/markup-compatibility/2006" xmlns:r="http://schemas.openxmlformats.org/officeDocument/2006/relationships" xmlns:w="http://schemas.openxmlformats.org/wordprocessingml/2006/main" xmlns:w14="http://schemas.microsoft.com/office/word/2010/wordml" xmlns:w15="http://schemas.microsoft.com/office/word/2012/wordml" xmlns:w16cid="http://schemas.microsoft.com/office/word/2016/wordml/cid" xmlns:w16se="http://schemas.microsoft.com/office/word/2015/wordml/symex" mc:Ignorable="w14 w15 w16se w16cid">
+<w:styles xmlns:mc="http://schemas.openxmlformats.org/markup-compatibility/2006" xmlns:r="http://schemas.openxmlformats.org/officeDocument/2006/relationships" xmlns:w="http://schemas.openxmlformats.org/wordprocessingml/2006/main" xmlns:w14="http://schemas.microsoft.com/office/word/2010/wordml" xmlns:w15="http://schemas.microsoft.com/office/word/2012/wordml" mc:Ignorable="w14 w15">
   <w:docDefaults>
     <w:rPrDefault>
       <w:rPr>
@@ -1365,7 +1406,7 @@
     </w:rPrDefault>
     <w:pPrDefault/>
   </w:docDefaults>
-  <w:latentStyles w:defLockedState="0" w:defUIPriority="99" w:defSemiHidden="0" w:defUnhideWhenUsed="0" w:defQFormat="0" w:count="375">
+  <w:latentStyles w:defLockedState="0" w:defUIPriority="99" w:defSemiHidden="0" w:defUnhideWhenUsed="0" w:defQFormat="0" w:count="382">
     <w:lsdException w:name="Normal" w:uiPriority="0" w:qFormat="1"/>
     <w:lsdException w:name="heading 1" w:uiPriority="9" w:qFormat="1"/>
     <w:lsdException w:name="heading 2" w:semiHidden="1" w:uiPriority="9" w:unhideWhenUsed="1" w:qFormat="1"/>
@@ -1782,7 +1823,7 @@
       <w:u w:val="single"/>
     </w:rPr>
   </w:style>
-  <w:style w:type="character" w:styleId="UnresolvedMention">
+  <w:style w:type="character" w:customStyle="1" w:styleId="UnresolvedMention">
     <w:name w:val="Unresolved Mention"/>
     <w:basedOn w:val="DefaultParagraphFont"/>
     <w:uiPriority w:val="99"/>

</xml_diff>